<commit_message>
Proyecto GamerShop añadido al repositorio
</commit_message>
<xml_diff>
--- a/Proyectos/gamer-shop.docx
+++ b/Proyectos/gamer-shop.docx
@@ -6,14 +6,290 @@
       <w:pPr>
         <w:ind w:firstLine="720"/>
         <w:rPr>
-          <w:lang w:val="es-ES"/>
-        </w:rPr>
-      </w:pPr>
-      <w:r>
-        <w:rPr>
-          <w:lang w:val="es-ES"/>
-        </w:rPr>
-        <w:t xml:space="preserve">Dentro de nuestro proyecto, entrando en las carpetas src, main, java\com\example\demo encontramos tres carpetas más, las cuales contienen una clase cada una y además, tenemos la clase DemoApplication.java, la cual contiene al método main y la anotación </w:t>
+          <w:sz w:val="44"/>
+          <w:szCs w:val="44"/>
+          <w:lang w:val="es-ES"/>
+        </w:rPr>
+      </w:pPr>
+      <w:r>
+        <w:rPr>
+          <w:sz w:val="44"/>
+          <w:szCs w:val="44"/>
+          <w:lang w:val="es-ES"/>
+        </w:rPr>
+        <w:t xml:space="preserve">LC2 - P2 -Proyecto </w:t>
+      </w:r>
+    </w:p>
+    <w:p>
+      <w:pPr>
+        <w:ind w:firstLine="720"/>
+        <w:rPr>
+          <w:b/>
+          <w:bCs/>
+          <w:sz w:val="28"/>
+          <w:szCs w:val="28"/>
+          <w:lang w:val="es-ES"/>
+        </w:rPr>
+      </w:pPr>
+      <w:r>
+        <w:rPr>
+          <w:b/>
+          <w:bCs/>
+          <w:sz w:val="28"/>
+          <w:szCs w:val="28"/>
+          <w:lang w:val="es-ES"/>
+        </w:rPr>
+        <w:t>Programación</w:t>
+      </w:r>
+    </w:p>
+    <w:p>
+      <w:pPr>
+        <w:ind w:firstLine="720"/>
+        <w:rPr>
+          <w:b/>
+          <w:bCs/>
+          <w:sz w:val="28"/>
+          <w:szCs w:val="28"/>
+          <w:lang w:val="es-ES"/>
+        </w:rPr>
+      </w:pPr>
+      <w:r>
+        <w:rPr>
+          <w:b/>
+          <w:bCs/>
+          <w:sz w:val="28"/>
+          <w:szCs w:val="28"/>
+          <w:lang w:val="es-ES"/>
+        </w:rPr>
+        <w:t xml:space="preserve">Profesores: </w:t>
+      </w:r>
+    </w:p>
+    <w:p>
+      <w:pPr>
+        <w:ind w:firstLine="720"/>
+        <w:rPr>
+          <w:lang w:val="es-ES"/>
+        </w:rPr>
+      </w:pPr>
+      <w:r>
+        <w:rPr>
+          <w:lang w:val="es-ES"/>
+        </w:rPr>
+        <w:t xml:space="preserve">Gustavo </w:t>
+      </w:r>
+      <w:proofErr w:type="spellStart"/>
+      <w:r>
+        <w:rPr>
+          <w:lang w:val="es-ES"/>
+        </w:rPr>
+        <w:t>Garcia</w:t>
+      </w:r>
+      <w:proofErr w:type="spellEnd"/>
+    </w:p>
+    <w:p>
+      <w:pPr>
+        <w:ind w:firstLine="720"/>
+        <w:rPr>
+          <w:lang w:val="es-ES"/>
+        </w:rPr>
+      </w:pPr>
+      <w:r>
+        <w:rPr>
+          <w:lang w:val="es-ES"/>
+        </w:rPr>
+        <w:t>Celina Guzmán</w:t>
+      </w:r>
+    </w:p>
+    <w:p>
+      <w:pPr>
+        <w:ind w:firstLine="720"/>
+        <w:rPr>
+          <w:b/>
+          <w:bCs/>
+          <w:sz w:val="28"/>
+          <w:szCs w:val="28"/>
+          <w:lang w:val="es-ES"/>
+        </w:rPr>
+      </w:pPr>
+      <w:r>
+        <w:rPr>
+          <w:b/>
+          <w:bCs/>
+          <w:sz w:val="28"/>
+          <w:szCs w:val="28"/>
+          <w:lang w:val="es-ES"/>
+        </w:rPr>
+        <w:t>Integrantes</w:t>
+      </w:r>
+      <w:r>
+        <w:rPr>
+          <w:b/>
+          <w:bCs/>
+          <w:sz w:val="28"/>
+          <w:szCs w:val="28"/>
+          <w:lang w:val="es-ES"/>
+        </w:rPr>
+        <w:t>:</w:t>
+      </w:r>
+    </w:p>
+    <w:p>
+      <w:pPr>
+        <w:ind w:firstLine="720"/>
+        <w:rPr>
+          <w:lang w:val="es-ES"/>
+        </w:rPr>
+      </w:pPr>
+      <w:r>
+        <w:rPr>
+          <w:lang w:val="es-ES"/>
+        </w:rPr>
+        <w:t>Santino Bournot</w:t>
+      </w:r>
+    </w:p>
+    <w:p>
+      <w:pPr>
+        <w:ind w:firstLine="720"/>
+        <w:rPr>
+          <w:lang w:val="es-ES"/>
+        </w:rPr>
+      </w:pPr>
+      <w:r>
+        <w:rPr>
+          <w:lang w:val="es-ES"/>
+        </w:rPr>
+        <w:t>Francesco Gaido</w:t>
+      </w:r>
+    </w:p>
+    <w:p>
+      <w:pPr>
+        <w:ind w:firstLine="720"/>
+        <w:rPr>
+          <w:lang w:val="es-ES"/>
+        </w:rPr>
+      </w:pPr>
+      <w:r>
+        <w:rPr>
+          <w:lang w:val="es-ES"/>
+        </w:rPr>
+        <w:t xml:space="preserve">José Vargas </w:t>
+      </w:r>
+    </w:p>
+    <w:p>
+      <w:pPr>
+        <w:ind w:firstLine="720"/>
+        <w:rPr>
+          <w:lang w:val="es-ES"/>
+        </w:rPr>
+      </w:pPr>
+    </w:p>
+    <w:p>
+      <w:pPr>
+        <w:ind w:firstLine="720"/>
+        <w:rPr>
+          <w:lang w:val="es-ES"/>
+        </w:rPr>
+      </w:pPr>
+      <w:r>
+        <w:rPr>
+          <w:b/>
+          <w:bCs/>
+          <w:sz w:val="28"/>
+          <w:szCs w:val="28"/>
+          <w:lang w:val="es-ES"/>
+        </w:rPr>
+        <w:t>Proyecto:</w:t>
+      </w:r>
+      <w:r>
+        <w:rPr>
+          <w:sz w:val="28"/>
+          <w:szCs w:val="28"/>
+          <w:lang w:val="es-ES"/>
+        </w:rPr>
+        <w:t xml:space="preserve"> </w:t>
+      </w:r>
+      <w:r>
+        <w:rPr>
+          <w:lang w:val="es-ES"/>
+        </w:rPr>
+        <w:t>“</w:t>
+      </w:r>
+      <w:proofErr w:type="spellStart"/>
+      <w:r>
+        <w:rPr>
+          <w:lang w:val="es-ES"/>
+        </w:rPr>
+        <w:t>GamerShop</w:t>
+      </w:r>
+      <w:proofErr w:type="spellEnd"/>
+      <w:r>
+        <w:rPr>
+          <w:lang w:val="es-ES"/>
+        </w:rPr>
+        <w:t>”</w:t>
+      </w:r>
+    </w:p>
+    <w:p>
+      <w:pPr>
+        <w:ind w:firstLine="720"/>
+        <w:rPr>
+          <w:lang w:val="es-ES"/>
+        </w:rPr>
+      </w:pPr>
+      <w:proofErr w:type="spellStart"/>
+      <w:r>
+        <w:rPr>
+          <w:lang w:val="es-ES"/>
+        </w:rPr>
+        <w:t>GamerShop</w:t>
+      </w:r>
+      <w:proofErr w:type="spellEnd"/>
+      <w:r>
+        <w:rPr>
+          <w:lang w:val="es-ES"/>
+        </w:rPr>
+        <w:t xml:space="preserve"> es una página web dedicada a la venta y comercialización de componentes y hardware</w:t>
+      </w:r>
+      <w:r>
+        <w:rPr>
+          <w:lang w:val="es-ES"/>
+        </w:rPr>
+        <w:t>.</w:t>
+      </w:r>
+    </w:p>
+    <w:p>
+      <w:pPr>
+        <w:ind w:firstLine="720"/>
+        <w:rPr>
+          <w:lang w:val="es-ES"/>
+        </w:rPr>
+      </w:pPr>
+    </w:p>
+    <w:p>
+      <w:pPr>
+        <w:ind w:firstLine="720"/>
+        <w:rPr>
+          <w:lang w:val="es-ES"/>
+        </w:rPr>
+      </w:pPr>
+      <w:r>
+        <w:rPr>
+          <w:lang w:val="es-ES"/>
+        </w:rPr>
+        <w:t xml:space="preserve">Dentro de nuestro proyecto, entrando en las carpetas src, main, java\com\example\demo encontramos tres carpetas más, las cuales contienen una clase cada una </w:t>
+      </w:r>
+      <w:proofErr w:type="gramStart"/>
+      <w:r>
+        <w:rPr>
+          <w:lang w:val="es-ES"/>
+        </w:rPr>
+        <w:t>y</w:t>
+      </w:r>
+      <w:proofErr w:type="gramEnd"/>
+      <w:r>
+        <w:rPr>
+          <w:lang w:val="es-ES"/>
+        </w:rPr>
+        <w:t xml:space="preserve"> además, tenemos la clase DemoApplication.java, la cual contiene al método main y la anotación </w:t>
       </w:r>
       <w:r>
         <w:rPr>
@@ -136,6 +412,7 @@
         <w:rPr>
           <w:lang w:val="es-ES"/>
         </w:rPr>
+        <w:lastRenderedPageBreak/>
         <w:t xml:space="preserve">-Controllers: </w:t>
       </w:r>
     </w:p>
@@ -229,7 +506,21 @@
         <w:rPr>
           <w:lang w:val="es-ES"/>
         </w:rPr>
-        <w:t xml:space="preserve">Dentro de la carpeta main, entrando a resources encontramos aplication.properties, allí </w:t>
+        <w:t xml:space="preserve">Dentro de la carpeta main, entrando a resources encontramos </w:t>
+      </w:r>
+      <w:proofErr w:type="gramStart"/>
+      <w:r>
+        <w:rPr>
+          <w:lang w:val="es-ES"/>
+        </w:rPr>
+        <w:t>aplication.properties</w:t>
+      </w:r>
+      <w:proofErr w:type="gramEnd"/>
+      <w:r>
+        <w:rPr>
+          <w:lang w:val="es-ES"/>
+        </w:rPr>
+        <w:t xml:space="preserve">, allí </w:t>
       </w:r>
       <w:r>
         <w:rPr>
@@ -243,6 +534,28 @@
         </w:rPr>
         <w:t xml:space="preserve"> </w:t>
       </w:r>
+    </w:p>
+    <w:p>
+      <w:pPr>
+        <w:ind w:firstLine="720"/>
+        <w:jc w:val="right"/>
+        <w:rPr>
+          <w:lang w:val="es-ES"/>
+        </w:rPr>
+      </w:pPr>
+      <w:r>
+        <w:rPr>
+          <w:lang w:val="es-ES"/>
+        </w:rPr>
+        <w:t>UTN venado tuerto</w:t>
+      </w:r>
+    </w:p>
+    <w:p>
+      <w:pPr>
+        <w:rPr>
+          <w:lang w:val="es-ES"/>
+        </w:rPr>
+      </w:pPr>
       <w:r>
         <w:rPr>
           <w:lang w:val="es-ES"/>

</xml_diff>